<commit_message>
DIW06 Tarea punto 4 OK
</commit_message>
<xml_diff>
--- a/diw/rodriguez_jimenez_roberto_DIW06_Tarea/rodriguez_jimenez_roberto_DIW06_Tarea.docx
+++ b/diw/rodriguez_jimenez_roberto_DIW06_Tarea/rodriguez_jimenez_roberto_DIW06_Tarea.docx
@@ -11938,7 +11938,7 @@
       <w:pPr>
         <w:numPr>
           <w:ilvl w:val="0"/>
-          <w:numId w:val="11"/>
+          <w:numId w:val="16"/>
         </w:numPr>
         <w:spacing w:before="100" w:beforeAutospacing="1" w:after="100" w:afterAutospacing="1" w:line="240" w:lineRule="auto"/>
         <w:rPr>
@@ -11951,18 +11951,40 @@
       <w:r>
         <w:rPr>
           <w:rFonts w:eastAsia="Times New Roman" w:cstheme="minorHAnsi"/>
+          <w:b/>
+          <w:bCs/>
           <w:kern w:val="0"/>
           <w:lang w:eastAsia="es-ES"/>
           <w14:ligatures w14:val="none"/>
         </w:rPr>
         <w:t>¿Cuál es el formato del archivo descargado?</w:t>
+      </w:r>
+      <w:r>
+        <w:rPr>
+          <w:rFonts w:eastAsia="Times New Roman" w:cstheme="minorHAnsi"/>
+          <w:b/>
+          <w:bCs/>
+          <w:kern w:val="0"/>
+          <w:lang w:eastAsia="es-ES"/>
+          <w14:ligatures w14:val="none"/>
+        </w:rPr>
+        <w:t xml:space="preserve"> </w:t>
+      </w:r>
+      <w:r>
+        <w:rPr>
+          <w:rFonts w:eastAsia="Times New Roman" w:cstheme="minorHAnsi"/>
+          <w:kern w:val="0"/>
+          <w:lang w:eastAsia="es-ES"/>
+          <w14:ligatures w14:val="none"/>
+        </w:rPr>
+        <w:t>big_buck_bunny_720p_stereo.avi</w:t>
       </w:r>
     </w:p>
     <w:p>
       <w:pPr>
         <w:numPr>
           <w:ilvl w:val="0"/>
-          <w:numId w:val="11"/>
+          <w:numId w:val="16"/>
         </w:numPr>
         <w:spacing w:before="100" w:beforeAutospacing="1" w:after="100" w:afterAutospacing="1" w:line="240" w:lineRule="auto"/>
         <w:rPr>
@@ -11975,18 +11997,29 @@
       <w:r>
         <w:rPr>
           <w:rFonts w:eastAsia="Times New Roman" w:cstheme="minorHAnsi"/>
+          <w:b/>
+          <w:bCs/>
           <w:kern w:val="0"/>
           <w:lang w:eastAsia="es-ES"/>
           <w14:ligatures w14:val="none"/>
         </w:rPr>
         <w:t>¿Qué tamaño ocupa en disco el fichero de vídeo?</w:t>
+      </w:r>
+      <w:r>
+        <w:rPr>
+          <w:rFonts w:eastAsia="Times New Roman" w:cstheme="minorHAnsi"/>
+          <w:kern w:val="0"/>
+          <w:lang w:eastAsia="es-ES"/>
+          <w14:ligatures w14:val="none"/>
+        </w:rPr>
+        <w:t xml:space="preserve"> 271,26 MB</w:t>
       </w:r>
     </w:p>
     <w:p>
       <w:pPr>
         <w:numPr>
           <w:ilvl w:val="0"/>
-          <w:numId w:val="11"/>
+          <w:numId w:val="16"/>
         </w:numPr>
         <w:spacing w:before="100" w:beforeAutospacing="1" w:after="100" w:afterAutospacing="1" w:line="240" w:lineRule="auto"/>
         <w:rPr>
@@ -11999,18 +12032,29 @@
       <w:r>
         <w:rPr>
           <w:rFonts w:eastAsia="Times New Roman" w:cstheme="minorHAnsi"/>
+          <w:b/>
+          <w:bCs/>
           <w:kern w:val="0"/>
           <w:lang w:eastAsia="es-ES"/>
           <w14:ligatures w14:val="none"/>
         </w:rPr>
         <w:t>¿Qué programa has usado para realizar esta tarea?</w:t>
+      </w:r>
+      <w:r>
+        <w:rPr>
+          <w:rFonts w:eastAsia="Times New Roman" w:cstheme="minorHAnsi"/>
+          <w:kern w:val="0"/>
+          <w:lang w:eastAsia="es-ES"/>
+          <w14:ligatures w14:val="none"/>
+        </w:rPr>
+        <w:t xml:space="preserve"> AVS Video Editor</w:t>
       </w:r>
     </w:p>
     <w:p>
       <w:pPr>
         <w:numPr>
           <w:ilvl w:val="0"/>
-          <w:numId w:val="11"/>
+          <w:numId w:val="16"/>
         </w:numPr>
         <w:spacing w:before="100" w:beforeAutospacing="1" w:after="100" w:afterAutospacing="1" w:line="240" w:lineRule="auto"/>
         <w:rPr>
@@ -12023,6 +12067,8 @@
       <w:r>
         <w:rPr>
           <w:rFonts w:eastAsia="Times New Roman" w:cstheme="minorHAnsi"/>
+          <w:b/>
+          <w:bCs/>
           <w:kern w:val="0"/>
           <w:lang w:eastAsia="es-ES"/>
           <w14:ligatures w14:val="none"/>
@@ -12032,6 +12078,8 @@
       <w:r>
         <w:rPr>
           <w:rFonts w:eastAsia="Times New Roman" w:cstheme="minorHAnsi"/>
+          <w:b/>
+          <w:bCs/>
           <w:kern w:val="0"/>
           <w:lang w:val="en" w:eastAsia="es-ES"/>
           <w14:ligatures w14:val="none"/>
@@ -12041,18 +12089,41 @@
       <w:r>
         <w:rPr>
           <w:rFonts w:eastAsia="Times New Roman" w:cstheme="minorHAnsi"/>
+          <w:b/>
+          <w:bCs/>
           <w:kern w:val="0"/>
           <w:lang w:eastAsia="es-ES"/>
           <w14:ligatures w14:val="none"/>
         </w:rPr>
         <w:t xml:space="preserve"> empleada para realizar la descarga del programa?</w:t>
       </w:r>
+      <w:r>
+        <w:rPr>
+          <w:rFonts w:eastAsia="Times New Roman" w:cstheme="minorHAnsi"/>
+          <w:kern w:val="0"/>
+          <w:lang w:eastAsia="es-ES"/>
+          <w14:ligatures w14:val="none"/>
+        </w:rPr>
+        <w:br/>
+      </w:r>
+      <w:hyperlink r:id="rId25" w:history="1">
+        <w:r>
+          <w:rPr>
+            <w:rStyle w:val="Hipervnculo"/>
+            <w:rFonts w:eastAsia="Times New Roman" w:cstheme="minorHAnsi"/>
+            <w:kern w:val="0"/>
+            <w:lang w:eastAsia="es-ES"/>
+            <w14:ligatures w14:val="none"/>
+          </w:rPr>
+          <w:t>https://downloads.avs4you.com/distributives/AVSVideoEditor.exe</w:t>
+        </w:r>
+      </w:hyperlink>
     </w:p>
     <w:p>
       <w:pPr>
         <w:numPr>
           <w:ilvl w:val="0"/>
-          <w:numId w:val="11"/>
+          <w:numId w:val="16"/>
         </w:numPr>
         <w:spacing w:before="100" w:beforeAutospacing="1" w:after="100" w:afterAutospacing="1" w:line="240" w:lineRule="auto"/>
         <w:rPr>
@@ -12065,18 +12136,29 @@
       <w:r>
         <w:rPr>
           <w:rFonts w:eastAsia="Times New Roman" w:cstheme="minorHAnsi"/>
+          <w:b/>
+          <w:bCs/>
           <w:kern w:val="0"/>
           <w:lang w:eastAsia="es-ES"/>
           <w14:ligatures w14:val="none"/>
         </w:rPr>
         <w:t>¿Cuánto dura el vídeo (en horas:minutos:segundos.milésimas de segundos)?</w:t>
+      </w:r>
+      <w:r>
+        <w:rPr>
+          <w:rFonts w:eastAsia="Times New Roman" w:cstheme="minorHAnsi"/>
+          <w:kern w:val="0"/>
+          <w:lang w:eastAsia="es-ES"/>
+          <w14:ligatures w14:val="none"/>
+        </w:rPr>
+        <w:t xml:space="preserve"> 00:09:56.458</w:t>
       </w:r>
     </w:p>
     <w:p>
       <w:pPr>
         <w:numPr>
           <w:ilvl w:val="0"/>
-          <w:numId w:val="11"/>
+          <w:numId w:val="16"/>
         </w:numPr>
         <w:spacing w:before="100" w:beforeAutospacing="1" w:after="100" w:afterAutospacing="1" w:line="240" w:lineRule="auto"/>
         <w:rPr>
@@ -12089,18 +12171,29 @@
       <w:r>
         <w:rPr>
           <w:rFonts w:eastAsia="Times New Roman" w:cstheme="minorHAnsi"/>
+          <w:b/>
+          <w:bCs/>
           <w:kern w:val="0"/>
           <w:lang w:eastAsia="es-ES"/>
           <w14:ligatures w14:val="none"/>
         </w:rPr>
         <w:t>¿Cuántos fotogramas por segundo tiene?</w:t>
+      </w:r>
+      <w:r>
+        <w:rPr>
+          <w:rFonts w:eastAsia="Times New Roman" w:cstheme="minorHAnsi"/>
+          <w:kern w:val="0"/>
+          <w:lang w:eastAsia="es-ES"/>
+          <w14:ligatures w14:val="none"/>
+        </w:rPr>
+        <w:t xml:space="preserve"> 24 fps</w:t>
       </w:r>
     </w:p>
     <w:p>
       <w:pPr>
         <w:numPr>
           <w:ilvl w:val="0"/>
-          <w:numId w:val="11"/>
+          <w:numId w:val="16"/>
         </w:numPr>
         <w:spacing w:before="100" w:beforeAutospacing="1" w:after="100" w:afterAutospacing="1" w:line="240" w:lineRule="auto"/>
         <w:rPr>
@@ -12113,18 +12206,29 @@
       <w:r>
         <w:rPr>
           <w:rFonts w:eastAsia="Times New Roman" w:cstheme="minorHAnsi"/>
+          <w:b/>
+          <w:bCs/>
           <w:kern w:val="0"/>
           <w:lang w:eastAsia="es-ES"/>
           <w14:ligatures w14:val="none"/>
         </w:rPr>
         <w:t>¿Cuál es el códec empleado en el vídeo?</w:t>
+      </w:r>
+      <w:r>
+        <w:rPr>
+          <w:rFonts w:eastAsia="Times New Roman" w:cstheme="minorHAnsi"/>
+          <w:kern w:val="0"/>
+          <w:lang w:eastAsia="es-ES"/>
+          <w14:ligatures w14:val="none"/>
+        </w:rPr>
+        <w:t xml:space="preserve"> Microsoft MPEG-4 V2</w:t>
       </w:r>
     </w:p>
     <w:p>
       <w:pPr>
         <w:numPr>
           <w:ilvl w:val="0"/>
-          <w:numId w:val="11"/>
+          <w:numId w:val="16"/>
         </w:numPr>
         <w:spacing w:before="100" w:beforeAutospacing="1" w:after="100" w:afterAutospacing="1" w:line="240" w:lineRule="auto"/>
         <w:rPr>
@@ -12137,18 +12241,29 @@
       <w:r>
         <w:rPr>
           <w:rFonts w:eastAsia="Times New Roman" w:cstheme="minorHAnsi"/>
+          <w:b/>
+          <w:bCs/>
           <w:kern w:val="0"/>
           <w:lang w:eastAsia="es-ES"/>
           <w14:ligatures w14:val="none"/>
         </w:rPr>
         <w:t>¿Cuánto dura el audio (en horas:minutos:segundos.milésimas de segundos)?</w:t>
+      </w:r>
+      <w:r>
+        <w:rPr>
+          <w:rFonts w:eastAsia="Times New Roman" w:cstheme="minorHAnsi"/>
+          <w:kern w:val="0"/>
+          <w:lang w:eastAsia="es-ES"/>
+          <w14:ligatures w14:val="none"/>
+        </w:rPr>
+        <w:t xml:space="preserve"> 00:09:56.423</w:t>
       </w:r>
     </w:p>
     <w:p>
       <w:pPr>
         <w:numPr>
           <w:ilvl w:val="0"/>
-          <w:numId w:val="11"/>
+          <w:numId w:val="16"/>
         </w:numPr>
         <w:spacing w:before="100" w:beforeAutospacing="1" w:after="100" w:afterAutospacing="1" w:line="240" w:lineRule="auto"/>
         <w:rPr>
@@ -12161,59 +12276,118 @@
       <w:r>
         <w:rPr>
           <w:rFonts w:eastAsia="Times New Roman" w:cstheme="minorHAnsi"/>
+          <w:b/>
+          <w:bCs/>
           <w:kern w:val="0"/>
           <w:lang w:eastAsia="es-ES"/>
           <w14:ligatures w14:val="none"/>
         </w:rPr>
         <w:t>¿Cuál es el códec empleado en el audio?</w:t>
+      </w:r>
+      <w:r>
+        <w:rPr>
+          <w:rFonts w:eastAsia="Times New Roman" w:cstheme="minorHAnsi"/>
+          <w:kern w:val="0"/>
+          <w:lang w:eastAsia="es-ES"/>
+          <w14:ligatures w14:val="none"/>
+        </w:rPr>
+        <w:t xml:space="preserve"> MP3</w:t>
       </w:r>
     </w:p>
     <w:p>
       <w:pPr>
         <w:numPr>
           <w:ilvl w:val="0"/>
-          <w:numId w:val="11"/>
+          <w:numId w:val="16"/>
         </w:numPr>
         <w:spacing w:before="100" w:beforeAutospacing="1" w:after="100" w:afterAutospacing="1" w:line="240" w:lineRule="auto"/>
         <w:rPr>
           <w:rFonts w:eastAsia="Times New Roman" w:cstheme="minorHAnsi"/>
-          <w:kern w:val="0"/>
-          <w:lang w:eastAsia="es-ES"/>
-          <w14:ligatures w14:val="none"/>
-        </w:rPr>
-      </w:pPr>
-      <w:r>
-        <w:rPr>
-          <w:rFonts w:eastAsia="Times New Roman" w:cstheme="minorHAnsi"/>
+          <w:b/>
+          <w:bCs/>
+          <w:kern w:val="0"/>
+          <w:lang w:eastAsia="es-ES"/>
+          <w14:ligatures w14:val="none"/>
+        </w:rPr>
+      </w:pPr>
+      <w:r>
+        <w:rPr>
+          <w:rFonts w:eastAsia="Times New Roman" w:cstheme="minorHAnsi"/>
+          <w:b/>
+          <w:bCs/>
           <w:kern w:val="0"/>
           <w:lang w:eastAsia="es-ES"/>
           <w14:ligatures w14:val="none"/>
         </w:rPr>
         <w:t>¿Cuál es la frecuencia de muestreo en el audio?</w:t>
+      </w:r>
+      <w:r>
+        <w:rPr>
+          <w:rFonts w:eastAsia="Times New Roman" w:cstheme="minorHAnsi"/>
+          <w:b/>
+          <w:bCs/>
+          <w:kern w:val="0"/>
+          <w:lang w:eastAsia="es-ES"/>
+          <w14:ligatures w14:val="none"/>
+        </w:rPr>
+        <w:t xml:space="preserve"> </w:t>
+      </w:r>
+      <w:r>
+        <w:rPr>
+          <w:rFonts w:eastAsia="Times New Roman" w:cstheme="minorHAnsi"/>
+          <w:kern w:val="0"/>
+          <w:lang w:eastAsia="es-ES"/>
+          <w14:ligatures w14:val="none"/>
+        </w:rPr>
+        <w:t xml:space="preserve"> 48 KHz</w:t>
       </w:r>
     </w:p>
     <w:p>
       <w:pPr>
         <w:numPr>
           <w:ilvl w:val="0"/>
-          <w:numId w:val="11"/>
+          <w:numId w:val="16"/>
         </w:numPr>
         <w:spacing w:before="100" w:beforeAutospacing="1" w:after="100" w:afterAutospacing="1" w:line="240" w:lineRule="auto"/>
         <w:rPr>
           <w:rFonts w:eastAsia="Times New Roman" w:cstheme="minorHAnsi"/>
-          <w:kern w:val="0"/>
-          <w:lang w:eastAsia="es-ES"/>
-          <w14:ligatures w14:val="none"/>
-        </w:rPr>
-      </w:pPr>
-      <w:r>
-        <w:rPr>
-          <w:rFonts w:eastAsia="Times New Roman" w:cstheme="minorHAnsi"/>
+          <w:b/>
+          <w:bCs/>
+          <w:kern w:val="0"/>
+          <w:lang w:eastAsia="es-ES"/>
+          <w14:ligatures w14:val="none"/>
+        </w:rPr>
+      </w:pPr>
+      <w:r>
+        <w:rPr>
+          <w:rFonts w:eastAsia="Times New Roman" w:cstheme="minorHAnsi"/>
+          <w:b/>
+          <w:bCs/>
           <w:kern w:val="0"/>
           <w:lang w:eastAsia="es-ES"/>
           <w14:ligatures w14:val="none"/>
         </w:rPr>
         <w:t>¿Cuántos canales tiene el audio?</w:t>
+      </w:r>
+      <w:r>
+        <w:rPr>
+          <w:rFonts w:eastAsia="Times New Roman" w:cstheme="minorHAnsi"/>
+          <w:b/>
+          <w:bCs/>
+          <w:kern w:val="0"/>
+          <w:lang w:eastAsia="es-ES"/>
+          <w14:ligatures w14:val="none"/>
+        </w:rPr>
+        <w:t xml:space="preserve"> </w:t>
+      </w:r>
+      <w:r>
+        <w:rPr>
+          <w:rFonts w:eastAsia="Times New Roman" w:cstheme="minorHAnsi"/>
+          <w:kern w:val="0"/>
+          <w:lang w:eastAsia="es-ES"/>
+          <w14:ligatures w14:val="none"/>
+        </w:rPr>
+        <w:t>2</w:t>
       </w:r>
     </w:p>
     <w:p/>
@@ -12251,7 +12425,7 @@
       <w:pPr>
         <w:numPr>
           <w:ilvl w:val="0"/>
-          <w:numId w:val="12"/>
+          <w:numId w:val="17"/>
         </w:numPr>
         <w:spacing w:before="100" w:beforeAutospacing="1" w:after="100" w:afterAutospacing="1" w:line="240" w:lineRule="auto"/>
         <w:rPr>
@@ -12275,7 +12449,7 @@
       <w:pPr>
         <w:numPr>
           <w:ilvl w:val="0"/>
-          <w:numId w:val="12"/>
+          <w:numId w:val="17"/>
         </w:numPr>
         <w:spacing w:before="100" w:beforeAutospacing="1" w:after="100" w:afterAutospacing="1" w:line="240" w:lineRule="auto"/>
         <w:rPr>
@@ -12299,7 +12473,7 @@
       <w:pPr>
         <w:numPr>
           <w:ilvl w:val="0"/>
-          <w:numId w:val="12"/>
+          <w:numId w:val="17"/>
         </w:numPr>
         <w:spacing w:before="100" w:beforeAutospacing="1" w:after="100" w:afterAutospacing="1" w:line="240" w:lineRule="auto"/>
         <w:rPr>
@@ -12323,7 +12497,7 @@
       <w:pPr>
         <w:numPr>
           <w:ilvl w:val="0"/>
-          <w:numId w:val="12"/>
+          <w:numId w:val="17"/>
         </w:numPr>
         <w:spacing w:before="100" w:beforeAutospacing="1" w:after="100" w:afterAutospacing="1" w:line="240" w:lineRule="auto"/>
         <w:rPr>
@@ -12347,7 +12521,7 @@
       <w:pPr>
         <w:numPr>
           <w:ilvl w:val="0"/>
-          <w:numId w:val="12"/>
+          <w:numId w:val="17"/>
         </w:numPr>
         <w:spacing w:before="100" w:beforeAutospacing="1" w:after="100" w:afterAutospacing="1" w:line="240" w:lineRule="auto"/>
         <w:rPr>
@@ -12371,7 +12545,7 @@
       <w:pPr>
         <w:numPr>
           <w:ilvl w:val="0"/>
-          <w:numId w:val="12"/>
+          <w:numId w:val="17"/>
         </w:numPr>
         <w:spacing w:before="100" w:beforeAutospacing="1" w:after="100" w:afterAutospacing="1" w:line="240" w:lineRule="auto"/>
         <w:rPr>
@@ -12395,7 +12569,7 @@
       <w:pPr>
         <w:numPr>
           <w:ilvl w:val="0"/>
-          <w:numId w:val="12"/>
+          <w:numId w:val="17"/>
         </w:numPr>
         <w:spacing w:before="100" w:beforeAutospacing="1" w:after="100" w:afterAutospacing="1" w:line="240" w:lineRule="auto"/>
         <w:rPr>
@@ -12419,7 +12593,7 @@
       <w:pPr>
         <w:numPr>
           <w:ilvl w:val="0"/>
-          <w:numId w:val="12"/>
+          <w:numId w:val="17"/>
         </w:numPr>
         <w:spacing w:before="100" w:beforeAutospacing="1" w:after="100" w:afterAutospacing="1" w:line="240" w:lineRule="auto"/>
         <w:rPr>
@@ -12444,7 +12618,7 @@
       <w:pPr>
         <w:numPr>
           <w:ilvl w:val="0"/>
-          <w:numId w:val="12"/>
+          <w:numId w:val="17"/>
         </w:numPr>
         <w:spacing w:before="100" w:beforeAutospacing="1" w:after="100" w:afterAutospacing="1" w:line="240" w:lineRule="auto"/>
         <w:rPr>
@@ -12468,7 +12642,7 @@
       <w:pPr>
         <w:numPr>
           <w:ilvl w:val="0"/>
-          <w:numId w:val="12"/>
+          <w:numId w:val="17"/>
         </w:numPr>
         <w:spacing w:before="100" w:beforeAutospacing="1" w:after="100" w:afterAutospacing="1" w:line="240" w:lineRule="auto"/>
         <w:rPr>
@@ -12530,7 +12704,7 @@
       <w:pPr>
         <w:numPr>
           <w:ilvl w:val="0"/>
-          <w:numId w:val="13"/>
+          <w:numId w:val="18"/>
         </w:numPr>
         <w:spacing w:before="100" w:beforeAutospacing="1" w:after="100" w:afterAutospacing="1" w:line="240" w:lineRule="auto"/>
         <w:rPr>
@@ -12554,7 +12728,7 @@
       <w:pPr>
         <w:numPr>
           <w:ilvl w:val="0"/>
-          <w:numId w:val="13"/>
+          <w:numId w:val="18"/>
         </w:numPr>
         <w:spacing w:before="100" w:beforeAutospacing="1" w:after="100" w:afterAutospacing="1" w:line="240" w:lineRule="auto"/>
         <w:rPr>
@@ -12578,7 +12752,7 @@
       <w:pPr>
         <w:numPr>
           <w:ilvl w:val="0"/>
-          <w:numId w:val="13"/>
+          <w:numId w:val="18"/>
         </w:numPr>
         <w:spacing w:before="100" w:beforeAutospacing="1" w:after="100" w:afterAutospacing="1" w:line="240" w:lineRule="auto"/>
         <w:rPr>
@@ -12687,8 +12861,8 @@
     </w:p>
     <w:p/>
     <w:sectPr>
-      <w:headerReference w:type="default" r:id="rId25"/>
-      <w:footerReference w:type="default" r:id="rId26"/>
+      <w:headerReference w:type="default" r:id="rId26"/>
+      <w:footerReference w:type="default" r:id="rId27"/>
       <w:type w:val="continuous"/>
       <w:pgSz w:w="11906" w:h="16838"/>
       <w:pgMar w:top="720" w:right="720" w:bottom="720" w:left="720" w:header="708" w:footer="708" w:gutter="0"/>
@@ -12810,6 +12984,146 @@
 <file path=word/numbering.xml><?xml version="1.0" encoding="utf-8"?>
 <w:numbering xmlns:wpc="http://schemas.microsoft.com/office/word/2010/wordprocessingCanvas" xmlns:cx="http://schemas.microsoft.com/office/drawing/2014/chartex" xmlns:cx1="http://schemas.microsoft.com/office/drawing/2015/9/8/chartex" xmlns:cx2="http://schemas.microsoft.com/office/drawing/2015/10/21/chartex" xmlns:cx3="http://schemas.microsoft.com/office/drawing/2016/5/9/chartex" xmlns:cx4="http://schemas.microsoft.com/office/drawing/2016/5/10/chartex" xmlns:cx5="http://schemas.microsoft.com/office/drawing/2016/5/11/chartex" xmlns:cx6="http://schemas.microsoft.com/office/drawing/2016/5/12/chartex" xmlns:cx7="http://schemas.microsoft.com/office/drawing/2016/5/13/chartex" xmlns:cx8="http://schemas.microsoft.com/office/drawing/2016/5/14/chartex" xmlns:mc="http://schemas.openxmlformats.org/markup-compatibility/2006" xmlns:aink="http://schemas.microsoft.com/office/drawing/2016/ink" xmlns:am3d="http://schemas.microsoft.com/office/drawing/2017/model3d" xmlns:o="urn:schemas-microsoft-com:office:office" xmlns:oel="http://schemas.microsoft.com/office/2019/extlst" xmlns:r="http://schemas.openxmlformats.org/officeDocument/2006/relationships" xmlns:m="http://schemas.openxmlformats.org/officeDocument/2006/math" xmlns:v="urn:schemas-microsoft-com:vml" xmlns:wp14="http://schemas.microsoft.com/office/word/2010/wordprocessingDrawing" xmlns:wp="http://schemas.openxmlformats.org/drawingml/2006/wordprocessingDrawing" xmlns:w10="urn:schemas-microsoft-com:office:word" xmlns:w="http://schemas.openxmlformats.org/wordprocessingml/2006/main" xmlns:w14="http://schemas.microsoft.com/office/word/2010/wordml" xmlns:w15="http://schemas.microsoft.com/office/word/2012/wordml" xmlns:w16cex="http://schemas.microsoft.com/office/word/2018/wordml/cex" xmlns:w16cid="http://schemas.microsoft.com/office/word/2016/wordml/cid" xmlns:w16="http://schemas.microsoft.com/office/word/2018/wordml" xmlns:w16sdtdh="http://schemas.microsoft.com/office/word/2020/wordml/sdtdatahash" xmlns:w16se="http://schemas.microsoft.com/office/word/2015/wordml/symex" xmlns:wpg="http://schemas.microsoft.com/office/word/2010/wordprocessingGroup" xmlns:wpi="http://schemas.microsoft.com/office/word/2010/wordprocessingInk" xmlns:wne="http://schemas.microsoft.com/office/word/2006/wordml" xmlns:wps="http://schemas.microsoft.com/office/word/2010/wordprocessingShape" mc:Ignorable="w14 w15 w16se w16cid w16 w16cex w16sdtdh wp14">
   <w:abstractNum w:abstractNumId="0" w15:restartNumberingAfterBreak="0">
+    <w:nsid w:val="00FC04EA"/>
+    <w:multiLevelType w:val="multilevel"/>
+    <w:tmpl w:val="7FF0A544"/>
+    <w:lvl w:ilvl="0">
+      <w:start w:val="1"/>
+      <w:numFmt w:val="decimal"/>
+      <w:lvlText w:val="%1."/>
+      <w:lvlJc w:val="left"/>
+      <w:pPr>
+        <w:tabs>
+          <w:tab w:val="num" w:pos="720"/>
+        </w:tabs>
+        <w:ind w:left="720" w:hanging="360"/>
+      </w:pPr>
+      <w:rPr>
+        <w:rFonts w:hint="default"/>
+      </w:rPr>
+    </w:lvl>
+    <w:lvl w:ilvl="1">
+      <w:start w:val="1"/>
+      <w:numFmt w:val="decimal"/>
+      <w:lvlText w:val="%2."/>
+      <w:lvlJc w:val="left"/>
+      <w:pPr>
+        <w:tabs>
+          <w:tab w:val="num" w:pos="1440"/>
+        </w:tabs>
+        <w:ind w:left="1440" w:hanging="360"/>
+      </w:pPr>
+      <w:rPr>
+        <w:rFonts w:hint="default"/>
+      </w:rPr>
+    </w:lvl>
+    <w:lvl w:ilvl="2">
+      <w:start w:val="1"/>
+      <w:numFmt w:val="decimal"/>
+      <w:lvlText w:val="%3."/>
+      <w:lvlJc w:val="left"/>
+      <w:pPr>
+        <w:tabs>
+          <w:tab w:val="num" w:pos="2160"/>
+        </w:tabs>
+        <w:ind w:left="2160" w:hanging="360"/>
+      </w:pPr>
+      <w:rPr>
+        <w:rFonts w:hint="default"/>
+      </w:rPr>
+    </w:lvl>
+    <w:lvl w:ilvl="3">
+      <w:start w:val="1"/>
+      <w:numFmt w:val="decimal"/>
+      <w:lvlText w:val="%4."/>
+      <w:lvlJc w:val="left"/>
+      <w:pPr>
+        <w:tabs>
+          <w:tab w:val="num" w:pos="2880"/>
+        </w:tabs>
+        <w:ind w:left="2880" w:hanging="360"/>
+      </w:pPr>
+      <w:rPr>
+        <w:rFonts w:hint="default"/>
+      </w:rPr>
+    </w:lvl>
+    <w:lvl w:ilvl="4">
+      <w:start w:val="1"/>
+      <w:numFmt w:val="decimal"/>
+      <w:lvlText w:val="%5."/>
+      <w:lvlJc w:val="left"/>
+      <w:pPr>
+        <w:tabs>
+          <w:tab w:val="num" w:pos="3600"/>
+        </w:tabs>
+        <w:ind w:left="3600" w:hanging="360"/>
+      </w:pPr>
+      <w:rPr>
+        <w:rFonts w:hint="default"/>
+      </w:rPr>
+    </w:lvl>
+    <w:lvl w:ilvl="5">
+      <w:start w:val="1"/>
+      <w:numFmt w:val="decimal"/>
+      <w:lvlText w:val="%6."/>
+      <w:lvlJc w:val="left"/>
+      <w:pPr>
+        <w:tabs>
+          <w:tab w:val="num" w:pos="4320"/>
+        </w:tabs>
+        <w:ind w:left="4320" w:hanging="360"/>
+      </w:pPr>
+      <w:rPr>
+        <w:rFonts w:hint="default"/>
+      </w:rPr>
+    </w:lvl>
+    <w:lvl w:ilvl="6">
+      <w:start w:val="1"/>
+      <w:numFmt w:val="decimal"/>
+      <w:lvlText w:val="%7."/>
+      <w:lvlJc w:val="left"/>
+      <w:pPr>
+        <w:tabs>
+          <w:tab w:val="num" w:pos="5040"/>
+        </w:tabs>
+        <w:ind w:left="5040" w:hanging="360"/>
+      </w:pPr>
+      <w:rPr>
+        <w:rFonts w:hint="default"/>
+      </w:rPr>
+    </w:lvl>
+    <w:lvl w:ilvl="7">
+      <w:start w:val="1"/>
+      <w:numFmt w:val="decimal"/>
+      <w:lvlText w:val="%8."/>
+      <w:lvlJc w:val="left"/>
+      <w:pPr>
+        <w:tabs>
+          <w:tab w:val="num" w:pos="5760"/>
+        </w:tabs>
+        <w:ind w:left="5760" w:hanging="360"/>
+      </w:pPr>
+      <w:rPr>
+        <w:rFonts w:hint="default"/>
+      </w:rPr>
+    </w:lvl>
+    <w:lvl w:ilvl="8">
+      <w:start w:val="1"/>
+      <w:numFmt w:val="decimal"/>
+      <w:lvlText w:val="%9."/>
+      <w:lvlJc w:val="left"/>
+      <w:pPr>
+        <w:tabs>
+          <w:tab w:val="num" w:pos="6480"/>
+        </w:tabs>
+        <w:ind w:left="6480" w:hanging="360"/>
+      </w:pPr>
+      <w:rPr>
+        <w:rFonts w:hint="default"/>
+      </w:rPr>
+    </w:lvl>
+  </w:abstractNum>
+  <w:abstractNum w:abstractNumId="1" w15:restartNumberingAfterBreak="0">
     <w:nsid w:val="0C5D77E0"/>
     <w:multiLevelType w:val="hybridMultilevel"/>
     <w:tmpl w:val="48FA0068"/>
@@ -12923,7 +13237,7 @@
       </w:rPr>
     </w:lvl>
   </w:abstractNum>
-  <w:abstractNum w:abstractNumId="1" w15:restartNumberingAfterBreak="0">
+  <w:abstractNum w:abstractNumId="2" w15:restartNumberingAfterBreak="0">
     <w:nsid w:val="16475742"/>
     <w:multiLevelType w:val="multilevel"/>
     <w:tmpl w:val="EFC040D0"/>
@@ -13072,7 +13386,7 @@
       </w:rPr>
     </w:lvl>
   </w:abstractNum>
-  <w:abstractNum w:abstractNumId="2" w15:restartNumberingAfterBreak="0">
+  <w:abstractNum w:abstractNumId="3" w15:restartNumberingAfterBreak="0">
     <w:nsid w:val="18907B29"/>
     <w:multiLevelType w:val="multilevel"/>
     <w:tmpl w:val="5CC45AA2"/>
@@ -13221,7 +13535,7 @@
       </w:rPr>
     </w:lvl>
   </w:abstractNum>
-  <w:abstractNum w:abstractNumId="3" w15:restartNumberingAfterBreak="0">
+  <w:abstractNum w:abstractNumId="4" w15:restartNumberingAfterBreak="0">
     <w:nsid w:val="1DEF1AAB"/>
     <w:multiLevelType w:val="multilevel"/>
     <w:tmpl w:val="920C4FEA"/>
@@ -13370,7 +13684,7 @@
       </w:rPr>
     </w:lvl>
   </w:abstractNum>
-  <w:abstractNum w:abstractNumId="4" w15:restartNumberingAfterBreak="0">
+  <w:abstractNum w:abstractNumId="5" w15:restartNumberingAfterBreak="0">
     <w:nsid w:val="23F51F2A"/>
     <w:multiLevelType w:val="multilevel"/>
     <w:tmpl w:val="B1709FE4"/>
@@ -13483,7 +13797,7 @@
       </w:pPr>
     </w:lvl>
   </w:abstractNum>
-  <w:abstractNum w:abstractNumId="5" w15:restartNumberingAfterBreak="0">
+  <w:abstractNum w:abstractNumId="6" w15:restartNumberingAfterBreak="0">
     <w:nsid w:val="24D12505"/>
     <w:multiLevelType w:val="hybridMultilevel"/>
     <w:tmpl w:val="E5CC5D5E"/>
@@ -13569,7 +13883,7 @@
       </w:pPr>
     </w:lvl>
   </w:abstractNum>
-  <w:abstractNum w:abstractNumId="6" w15:restartNumberingAfterBreak="0">
+  <w:abstractNum w:abstractNumId="7" w15:restartNumberingAfterBreak="0">
     <w:nsid w:val="2A2923FD"/>
     <w:multiLevelType w:val="multilevel"/>
     <w:tmpl w:val="B4C43834"/>
@@ -13682,7 +13996,7 @@
       </w:pPr>
     </w:lvl>
   </w:abstractNum>
-  <w:abstractNum w:abstractNumId="7" w15:restartNumberingAfterBreak="0">
+  <w:abstractNum w:abstractNumId="8" w15:restartNumberingAfterBreak="0">
     <w:nsid w:val="2FF91973"/>
     <w:multiLevelType w:val="multilevel"/>
     <w:tmpl w:val="0D028676"/>
@@ -13795,7 +14109,7 @@
       </w:pPr>
     </w:lvl>
   </w:abstractNum>
-  <w:abstractNum w:abstractNumId="8" w15:restartNumberingAfterBreak="0">
+  <w:abstractNum w:abstractNumId="9" w15:restartNumberingAfterBreak="0">
     <w:nsid w:val="34AB42CD"/>
     <w:multiLevelType w:val="hybridMultilevel"/>
     <w:tmpl w:val="F474CFC8"/>
@@ -13908,7 +14222,149 @@
       </w:rPr>
     </w:lvl>
   </w:abstractNum>
-  <w:abstractNum w:abstractNumId="9" w15:restartNumberingAfterBreak="0">
+  <w:abstractNum w:abstractNumId="10" w15:restartNumberingAfterBreak="0">
+    <w:nsid w:val="381E13A0"/>
+    <w:multiLevelType w:val="multilevel"/>
+    <w:tmpl w:val="8A12445A"/>
+    <w:lvl w:ilvl="0">
+      <w:start w:val="1"/>
+      <w:numFmt w:val="decimal"/>
+      <w:lvlText w:val="%1."/>
+      <w:lvlJc w:val="left"/>
+      <w:pPr>
+        <w:tabs>
+          <w:tab w:val="num" w:pos="720"/>
+        </w:tabs>
+        <w:ind w:left="720" w:hanging="360"/>
+      </w:pPr>
+      <w:rPr>
+        <w:rFonts w:hint="default"/>
+        <w:b w:val="0"/>
+        <w:bCs w:val="0"/>
+      </w:rPr>
+    </w:lvl>
+    <w:lvl w:ilvl="1">
+      <w:start w:val="1"/>
+      <w:numFmt w:val="decimal"/>
+      <w:lvlText w:val="%2."/>
+      <w:lvlJc w:val="left"/>
+      <w:pPr>
+        <w:tabs>
+          <w:tab w:val="num" w:pos="1440"/>
+        </w:tabs>
+        <w:ind w:left="1440" w:hanging="360"/>
+      </w:pPr>
+      <w:rPr>
+        <w:rFonts w:hint="default"/>
+      </w:rPr>
+    </w:lvl>
+    <w:lvl w:ilvl="2">
+      <w:start w:val="1"/>
+      <w:numFmt w:val="decimal"/>
+      <w:lvlText w:val="%3."/>
+      <w:lvlJc w:val="left"/>
+      <w:pPr>
+        <w:tabs>
+          <w:tab w:val="num" w:pos="2160"/>
+        </w:tabs>
+        <w:ind w:left="2160" w:hanging="360"/>
+      </w:pPr>
+      <w:rPr>
+        <w:rFonts w:hint="default"/>
+      </w:rPr>
+    </w:lvl>
+    <w:lvl w:ilvl="3">
+      <w:start w:val="1"/>
+      <w:numFmt w:val="decimal"/>
+      <w:lvlText w:val="%4."/>
+      <w:lvlJc w:val="left"/>
+      <w:pPr>
+        <w:tabs>
+          <w:tab w:val="num" w:pos="2880"/>
+        </w:tabs>
+        <w:ind w:left="2880" w:hanging="360"/>
+      </w:pPr>
+      <w:rPr>
+        <w:rFonts w:hint="default"/>
+      </w:rPr>
+    </w:lvl>
+    <w:lvl w:ilvl="4">
+      <w:start w:val="1"/>
+      <w:numFmt w:val="decimal"/>
+      <w:lvlText w:val="%5."/>
+      <w:lvlJc w:val="left"/>
+      <w:pPr>
+        <w:tabs>
+          <w:tab w:val="num" w:pos="3600"/>
+        </w:tabs>
+        <w:ind w:left="3600" w:hanging="360"/>
+      </w:pPr>
+      <w:rPr>
+        <w:rFonts w:hint="default"/>
+      </w:rPr>
+    </w:lvl>
+    <w:lvl w:ilvl="5">
+      <w:start w:val="1"/>
+      <w:numFmt w:val="decimal"/>
+      <w:lvlText w:val="%6."/>
+      <w:lvlJc w:val="left"/>
+      <w:pPr>
+        <w:tabs>
+          <w:tab w:val="num" w:pos="4320"/>
+        </w:tabs>
+        <w:ind w:left="4320" w:hanging="360"/>
+      </w:pPr>
+      <w:rPr>
+        <w:rFonts w:hint="default"/>
+      </w:rPr>
+    </w:lvl>
+    <w:lvl w:ilvl="6">
+      <w:start w:val="1"/>
+      <w:numFmt w:val="decimal"/>
+      <w:lvlText w:val="%7."/>
+      <w:lvlJc w:val="left"/>
+      <w:pPr>
+        <w:tabs>
+          <w:tab w:val="num" w:pos="5040"/>
+        </w:tabs>
+        <w:ind w:left="5040" w:hanging="360"/>
+      </w:pPr>
+      <w:rPr>
+        <w:rFonts w:hint="default"/>
+      </w:rPr>
+    </w:lvl>
+    <w:lvl w:ilvl="7">
+      <w:start w:val="1"/>
+      <w:numFmt w:val="decimal"/>
+      <w:lvlText w:val="%8."/>
+      <w:lvlJc w:val="left"/>
+      <w:pPr>
+        <w:tabs>
+          <w:tab w:val="num" w:pos="5760"/>
+        </w:tabs>
+        <w:ind w:left="5760" w:hanging="360"/>
+      </w:pPr>
+      <w:rPr>
+        <w:rFonts w:hint="default"/>
+      </w:rPr>
+    </w:lvl>
+    <w:lvl w:ilvl="8">
+      <w:start w:val="1"/>
+      <w:numFmt w:val="decimal"/>
+      <w:lvlText w:val="%9."/>
+      <w:lvlJc w:val="left"/>
+      <w:pPr>
+        <w:tabs>
+          <w:tab w:val="num" w:pos="6480"/>
+        </w:tabs>
+        <w:ind w:left="6480" w:hanging="360"/>
+      </w:pPr>
+      <w:rPr>
+        <w:rFonts w:hint="default"/>
+      </w:rPr>
+    </w:lvl>
+  </w:abstractNum>
+  <w:abstractNum w:abstractNumId="11" w15:restartNumberingAfterBreak="0">
     <w:nsid w:val="3BE20DAD"/>
     <w:multiLevelType w:val="multilevel"/>
     <w:tmpl w:val="C1160ABC"/>
@@ -14057,7 +14513,7 @@
       </w:rPr>
     </w:lvl>
   </w:abstractNum>
-  <w:abstractNum w:abstractNumId="10" w15:restartNumberingAfterBreak="0">
+  <w:abstractNum w:abstractNumId="12" w15:restartNumberingAfterBreak="0">
     <w:nsid w:val="49295EF3"/>
     <w:multiLevelType w:val="multilevel"/>
     <w:tmpl w:val="CBE211B0"/>
@@ -14206,7 +14662,7 @@
       </w:rPr>
     </w:lvl>
   </w:abstractNum>
-  <w:abstractNum w:abstractNumId="11" w15:restartNumberingAfterBreak="0">
+  <w:abstractNum w:abstractNumId="13" w15:restartNumberingAfterBreak="0">
     <w:nsid w:val="4B734475"/>
     <w:multiLevelType w:val="multilevel"/>
     <w:tmpl w:val="E916B534"/>
@@ -14355,7 +14811,147 @@
       </w:rPr>
     </w:lvl>
   </w:abstractNum>
-  <w:abstractNum w:abstractNumId="12" w15:restartNumberingAfterBreak="0">
+  <w:abstractNum w:abstractNumId="14" w15:restartNumberingAfterBreak="0">
+    <w:nsid w:val="4DA57FF0"/>
+    <w:multiLevelType w:val="multilevel"/>
+    <w:tmpl w:val="7A884718"/>
+    <w:lvl w:ilvl="0">
+      <w:start w:val="1"/>
+      <w:numFmt w:val="decimal"/>
+      <w:lvlText w:val="%1."/>
+      <w:lvlJc w:val="left"/>
+      <w:pPr>
+        <w:tabs>
+          <w:tab w:val="num" w:pos="720"/>
+        </w:tabs>
+        <w:ind w:left="720" w:hanging="360"/>
+      </w:pPr>
+      <w:rPr>
+        <w:rFonts w:hint="default"/>
+      </w:rPr>
+    </w:lvl>
+    <w:lvl w:ilvl="1">
+      <w:start w:val="1"/>
+      <w:numFmt w:val="decimal"/>
+      <w:lvlText w:val="%2."/>
+      <w:lvlJc w:val="left"/>
+      <w:pPr>
+        <w:tabs>
+          <w:tab w:val="num" w:pos="1440"/>
+        </w:tabs>
+        <w:ind w:left="1440" w:hanging="360"/>
+      </w:pPr>
+      <w:rPr>
+        <w:rFonts w:hint="default"/>
+      </w:rPr>
+    </w:lvl>
+    <w:lvl w:ilvl="2">
+      <w:start w:val="1"/>
+      <w:numFmt w:val="decimal"/>
+      <w:lvlText w:val="%3."/>
+      <w:lvlJc w:val="left"/>
+      <w:pPr>
+        <w:tabs>
+          <w:tab w:val="num" w:pos="2160"/>
+        </w:tabs>
+        <w:ind w:left="2160" w:hanging="360"/>
+      </w:pPr>
+      <w:rPr>
+        <w:rFonts w:hint="default"/>
+      </w:rPr>
+    </w:lvl>
+    <w:lvl w:ilvl="3">
+      <w:start w:val="1"/>
+      <w:numFmt w:val="decimal"/>
+      <w:lvlText w:val="%4."/>
+      <w:lvlJc w:val="left"/>
+      <w:pPr>
+        <w:tabs>
+          <w:tab w:val="num" w:pos="2880"/>
+        </w:tabs>
+        <w:ind w:left="2880" w:hanging="360"/>
+      </w:pPr>
+      <w:rPr>
+        <w:rFonts w:hint="default"/>
+      </w:rPr>
+    </w:lvl>
+    <w:lvl w:ilvl="4">
+      <w:start w:val="1"/>
+      <w:numFmt w:val="decimal"/>
+      <w:lvlText w:val="%5."/>
+      <w:lvlJc w:val="left"/>
+      <w:pPr>
+        <w:tabs>
+          <w:tab w:val="num" w:pos="3600"/>
+        </w:tabs>
+        <w:ind w:left="3600" w:hanging="360"/>
+      </w:pPr>
+      <w:rPr>
+        <w:rFonts w:hint="default"/>
+      </w:rPr>
+    </w:lvl>
+    <w:lvl w:ilvl="5">
+      <w:start w:val="1"/>
+      <w:numFmt w:val="decimal"/>
+      <w:lvlText w:val="%6."/>
+      <w:lvlJc w:val="left"/>
+      <w:pPr>
+        <w:tabs>
+          <w:tab w:val="num" w:pos="4320"/>
+        </w:tabs>
+        <w:ind w:left="4320" w:hanging="360"/>
+      </w:pPr>
+      <w:rPr>
+        <w:rFonts w:hint="default"/>
+      </w:rPr>
+    </w:lvl>
+    <w:lvl w:ilvl="6">
+      <w:start w:val="1"/>
+      <w:numFmt w:val="decimal"/>
+      <w:lvlText w:val="%7."/>
+      <w:lvlJc w:val="left"/>
+      <w:pPr>
+        <w:tabs>
+          <w:tab w:val="num" w:pos="5040"/>
+        </w:tabs>
+        <w:ind w:left="5040" w:hanging="360"/>
+      </w:pPr>
+      <w:rPr>
+        <w:rFonts w:hint="default"/>
+      </w:rPr>
+    </w:lvl>
+    <w:lvl w:ilvl="7">
+      <w:start w:val="1"/>
+      <w:numFmt w:val="decimal"/>
+      <w:lvlText w:val="%8."/>
+      <w:lvlJc w:val="left"/>
+      <w:pPr>
+        <w:tabs>
+          <w:tab w:val="num" w:pos="5760"/>
+        </w:tabs>
+        <w:ind w:left="5760" w:hanging="360"/>
+      </w:pPr>
+      <w:rPr>
+        <w:rFonts w:hint="default"/>
+      </w:rPr>
+    </w:lvl>
+    <w:lvl w:ilvl="8">
+      <w:start w:val="1"/>
+      <w:numFmt w:val="decimal"/>
+      <w:lvlText w:val="%9."/>
+      <w:lvlJc w:val="left"/>
+      <w:pPr>
+        <w:tabs>
+          <w:tab w:val="num" w:pos="6480"/>
+        </w:tabs>
+        <w:ind w:left="6480" w:hanging="360"/>
+      </w:pPr>
+      <w:rPr>
+        <w:rFonts w:hint="default"/>
+      </w:rPr>
+    </w:lvl>
+  </w:abstractNum>
+  <w:abstractNum w:abstractNumId="15" w15:restartNumberingAfterBreak="0">
     <w:nsid w:val="5B3B36A1"/>
     <w:multiLevelType w:val="hybridMultilevel"/>
     <w:tmpl w:val="E5CC5D5E"/>
@@ -14441,7 +15037,7 @@
       </w:pPr>
     </w:lvl>
   </w:abstractNum>
-  <w:abstractNum w:abstractNumId="13" w15:restartNumberingAfterBreak="0">
+  <w:abstractNum w:abstractNumId="16" w15:restartNumberingAfterBreak="0">
     <w:nsid w:val="632C4CFA"/>
     <w:multiLevelType w:val="hybridMultilevel"/>
     <w:tmpl w:val="74FEB1C2"/>
@@ -14527,7 +15123,7 @@
       </w:pPr>
     </w:lvl>
   </w:abstractNum>
-  <w:abstractNum w:abstractNumId="14" w15:restartNumberingAfterBreak="0">
+  <w:abstractNum w:abstractNumId="17" w15:restartNumberingAfterBreak="0">
     <w:nsid w:val="63F44727"/>
     <w:multiLevelType w:val="multilevel"/>
     <w:tmpl w:val="C3F40286"/>
@@ -14641,49 +15237,58 @@
     </w:lvl>
   </w:abstractNum>
   <w:num w:numId="1" w16cid:durableId="1840197103">
+    <w:abstractNumId w:val="12"/>
+  </w:num>
+  <w:num w:numId="2" w16cid:durableId="1454322642">
+    <w:abstractNumId w:val="4"/>
+  </w:num>
+  <w:num w:numId="3" w16cid:durableId="976565681">
+    <w:abstractNumId w:val="2"/>
+  </w:num>
+  <w:num w:numId="4" w16cid:durableId="64307821">
+    <w:abstractNumId w:val="1"/>
+  </w:num>
+  <w:num w:numId="5" w16cid:durableId="1699501183">
+    <w:abstractNumId w:val="15"/>
+  </w:num>
+  <w:num w:numId="6" w16cid:durableId="657616658">
+    <w:abstractNumId w:val="17"/>
+  </w:num>
+  <w:num w:numId="7" w16cid:durableId="917979007">
+    <w:abstractNumId w:val="3"/>
+  </w:num>
+  <w:num w:numId="8" w16cid:durableId="1831141868">
+    <w:abstractNumId w:val="6"/>
+  </w:num>
+  <w:num w:numId="9" w16cid:durableId="635378518">
+    <w:abstractNumId w:val="16"/>
+  </w:num>
+  <w:num w:numId="10" w16cid:durableId="1128086165">
+    <w:abstractNumId w:val="9"/>
+  </w:num>
+  <w:num w:numId="11" w16cid:durableId="745954357">
+    <w:abstractNumId w:val="5"/>
+  </w:num>
+  <w:num w:numId="12" w16cid:durableId="42289080">
+    <w:abstractNumId w:val="8"/>
+  </w:num>
+  <w:num w:numId="13" w16cid:durableId="1323317798">
+    <w:abstractNumId w:val="7"/>
+  </w:num>
+  <w:num w:numId="14" w16cid:durableId="239096019">
+    <w:abstractNumId w:val="13"/>
+  </w:num>
+  <w:num w:numId="15" w16cid:durableId="135608912">
+    <w:abstractNumId w:val="11"/>
+  </w:num>
+  <w:num w:numId="16" w16cid:durableId="192960041">
     <w:abstractNumId w:val="10"/>
   </w:num>
-  <w:num w:numId="2" w16cid:durableId="1454322642">
-    <w:abstractNumId w:val="3"/>
-  </w:num>
-  <w:num w:numId="3" w16cid:durableId="976565681">
-    <w:abstractNumId w:val="1"/>
-  </w:num>
-  <w:num w:numId="4" w16cid:durableId="64307821">
+  <w:num w:numId="17" w16cid:durableId="1216432582">
     <w:abstractNumId w:val="0"/>
   </w:num>
-  <w:num w:numId="5" w16cid:durableId="1699501183">
-    <w:abstractNumId w:val="12"/>
-  </w:num>
-  <w:num w:numId="6" w16cid:durableId="657616658">
+  <w:num w:numId="18" w16cid:durableId="1579827602">
     <w:abstractNumId w:val="14"/>
-  </w:num>
-  <w:num w:numId="7" w16cid:durableId="917979007">
-    <w:abstractNumId w:val="2"/>
-  </w:num>
-  <w:num w:numId="8" w16cid:durableId="1831141868">
-    <w:abstractNumId w:val="5"/>
-  </w:num>
-  <w:num w:numId="9" w16cid:durableId="635378518">
-    <w:abstractNumId w:val="13"/>
-  </w:num>
-  <w:num w:numId="10" w16cid:durableId="1128086165">
-    <w:abstractNumId w:val="8"/>
-  </w:num>
-  <w:num w:numId="11" w16cid:durableId="745954357">
-    <w:abstractNumId w:val="4"/>
-  </w:num>
-  <w:num w:numId="12" w16cid:durableId="42289080">
-    <w:abstractNumId w:val="7"/>
-  </w:num>
-  <w:num w:numId="13" w16cid:durableId="1323317798">
-    <w:abstractNumId w:val="6"/>
-  </w:num>
-  <w:num w:numId="14" w16cid:durableId="239096019">
-    <w:abstractNumId w:val="11"/>
-  </w:num>
-  <w:num w:numId="15" w16cid:durableId="135608912">
-    <w:abstractNumId w:val="9"/>
   </w:num>
   <w:numIdMacAtCleanup w:val="4"/>
 </w:numbering>

</xml_diff>